<commit_message>
Update to MTA-STS Guide
</commit_message>
<xml_diff>
--- a/Configuration Guides/Configuring MTA-STS with Cloudflare Workers.docx
+++ b/Configuration Guides/Configuring MTA-STS with Cloudflare Workers.docx
@@ -578,52 +578,44 @@
           <w:i/>
           <w:iCs/>
           <w:color w:val="7030A0"/>
-          <w:lang w:val="en-US"/>
-        </w:rPr>
-      </w:pPr>
-      <w:r>
-        <w:rPr>
-          <w:b/>
-          <w:bCs/>
-          <w:i/>
-          <w:iCs/>
-          <w:color w:val="7030A0"/>
-          <w:lang w:val="en-US"/>
-        </w:rPr>
-        <w:t xml:space="preserve">mx: </w:t>
-      </w:r>
-      <w:r>
-        <w:rPr>
-          <w:b/>
-          <w:bCs/>
-          <w:i/>
-          <w:iCs/>
-          <w:color w:val="7030A0"/>
           <w:highlight w:val="yellow"/>
           <w:lang w:val="en-US"/>
         </w:rPr>
-        <w:t>vandaxasset-com.mail.protection.outlook.com</w:t>
-      </w:r>
-    </w:p>
-    <w:p>
-      <w:pPr>
-        <w:pStyle w:val="ListParagraph"/>
-        <w:rPr>
-          <w:b/>
-          <w:bCs/>
-          <w:i/>
-          <w:iCs/>
-          <w:color w:val="7030A0"/>
-          <w:lang w:val="en-US"/>
-        </w:rPr>
-      </w:pPr>
-      <w:r>
-        <w:rPr>
-          <w:b/>
-          <w:bCs/>
-          <w:i/>
-          <w:iCs/>
-          <w:color w:val="7030A0"/>
+      </w:pPr>
+      <w:r>
+        <w:rPr>
+          <w:b/>
+          <w:bCs/>
+          <w:i/>
+          <w:iCs/>
+          <w:color w:val="7030A0"/>
+          <w:highlight w:val="yellow"/>
+          <w:lang w:val="en-US"/>
+        </w:rPr>
+        <w:t>mx: vandaxasset-com.mail.protection.outlook.com</w:t>
+      </w:r>
+    </w:p>
+    <w:p>
+      <w:pPr>
+        <w:pStyle w:val="ListParagraph"/>
+        <w:rPr>
+          <w:b/>
+          <w:bCs/>
+          <w:i/>
+          <w:iCs/>
+          <w:color w:val="7030A0"/>
+          <w:highlight w:val="yellow"/>
+          <w:lang w:val="en-US"/>
+        </w:rPr>
+      </w:pPr>
+      <w:r>
+        <w:rPr>
+          <w:b/>
+          <w:bCs/>
+          <w:i/>
+          <w:iCs/>
+          <w:color w:val="7030A0"/>
+          <w:highlight w:val="yellow"/>
           <w:lang w:val="en-US"/>
         </w:rPr>
         <w:t>mx: mx2-eu1.ppe-hosted.com</w:t>
@@ -648,6 +640,7 @@
           <w:i/>
           <w:iCs/>
           <w:color w:val="7030A0"/>
+          <w:highlight w:val="yellow"/>
           <w:lang w:val="en-US"/>
         </w:rPr>
         <w:t>mx: mx1-eu1.ppe-hosted.com</w:t>
@@ -733,6 +726,15 @@
           <w:lang w:val="en-US"/>
         </w:rPr>
         <w:t>Substitute the highlighted MX entry for the Office 365 endpoint for that domain</w:t>
+      </w:r>
+      <w:r>
+        <w:rPr>
+          <w:b/>
+          <w:bCs/>
+          <w:color w:val="FF0000"/>
+          <w:lang w:val="en-US"/>
+        </w:rPr>
+        <w:t>, and any other Mail Security Gateway MX servers.</w:t>
       </w:r>
     </w:p>
     <w:p>

</xml_diff>